<commit_message>
Updated Game Design Doc and started health Bars
Health Bar 1 and 2 finished
</commit_message>
<xml_diff>
--- a/Game Design Assessment/Game Design.docx
+++ b/Game Design Assessment/Game Design.docx
@@ -5384,17 +5384,35 @@
           <w:b/>
           <w:sz w:val="24"/>
         </w:rPr>
-        <w:t>Marketing and Packaging</w:t>
-      </w:r>
+        <w:t>Terrain</w:t>
+      </w:r>
+    </w:p>
+    <w:p>
+      <w:pPr>
+        <w:pStyle w:val="ListParagraph"/>
+        <w:numPr>
+          <w:ilvl w:val="1"/>
+          <w:numId w:val="1"/>
+        </w:numPr>
+        <w:rPr>
+          <w:sz w:val="24"/>
+        </w:rPr>
+      </w:pPr>
+      <w:r>
+        <w:rPr>
+          <w:sz w:val="24"/>
+        </w:rPr>
+        <w:t>An image background.</w:t>
+      </w:r>
+    </w:p>
+    <w:p>
+      <w:pPr>
+        <w:rPr>
+          <w:sz w:val="24"/>
+        </w:rPr>
+      </w:pPr>
       <w:bookmarkStart w:id="0" w:name="_GoBack"/>
       <w:bookmarkEnd w:id="0"/>
-    </w:p>
-    <w:p>
-      <w:pPr>
-        <w:rPr>
-          <w:sz w:val="24"/>
-        </w:rPr>
-      </w:pPr>
     </w:p>
     <w:sectPr>
       <w:pgSz w:w="12240" w:h="15840"/>

</xml_diff>

<commit_message>
Extended on Game Design doc
</commit_message>
<xml_diff>
--- a/Game Design Assessment/Game Design.docx
+++ b/Game Design Assessment/Game Design.docx
@@ -2012,7 +2012,19 @@
         <w:rPr>
           <w:sz w:val="24"/>
         </w:rPr>
-        <w:t xml:space="preserve">S.T.E.V.E (Super Terrestrial Evolutionary Vapor Enigma) is the character the user will be playing as. He </w:t>
+        <w:t xml:space="preserve">S.T.E.V.E (Super </w:t>
+      </w:r>
+      <w:r>
+        <w:rPr>
+          <w:sz w:val="24"/>
+        </w:rPr>
+        <w:t>Tatum</w:t>
+      </w:r>
+      <w:r>
+        <w:rPr>
+          <w:sz w:val="24"/>
+        </w:rPr>
+        <w:t xml:space="preserve"> Evolutionary Vapor Enigma) is the character the user will be playing as. He </w:t>
       </w:r>
       <w:r>
         <w:rPr>
@@ -5046,14 +5058,6 @@
           <w:u w:val="single"/>
         </w:rPr>
       </w:pPr>
-      <w:r>
-        <w:rPr>
-          <w:b/>
-          <w:sz w:val="24"/>
-          <w:u w:val="single"/>
-        </w:rPr>
-        <w:t>Functional Requirements</w:t>
-      </w:r>
     </w:p>
     <w:p>
       <w:pPr>
@@ -5407,12 +5411,220 @@
     </w:p>
     <w:p>
       <w:pPr>
-        <w:rPr>
-          <w:sz w:val="24"/>
-        </w:rPr>
-      </w:pPr>
+        <w:pStyle w:val="ListParagraph"/>
+        <w:numPr>
+          <w:ilvl w:val="0"/>
+          <w:numId w:val="1"/>
+        </w:numPr>
+        <w:rPr>
+          <w:sz w:val="24"/>
+        </w:rPr>
+      </w:pPr>
+      <w:r>
+        <w:rPr>
+          <w:b/>
+          <w:sz w:val="24"/>
+        </w:rPr>
+        <w:t>Game Play Elements</w:t>
+      </w:r>
+    </w:p>
+    <w:p>
+      <w:pPr>
+        <w:pStyle w:val="ListParagraph"/>
+        <w:numPr>
+          <w:ilvl w:val="1"/>
+          <w:numId w:val="1"/>
+        </w:numPr>
+        <w:rPr>
+          <w:sz w:val="24"/>
+        </w:rPr>
+      </w:pPr>
+      <w:r>
+        <w:rPr>
+          <w:sz w:val="24"/>
+        </w:rPr>
+        <w:t>The player and the enemies are sprites, the player has a fire particle effect for their thruster. The player has a default gun, but can pick up upgrades that increase the fire rate.</w:t>
+      </w:r>
+      <w:r>
+        <w:rPr>
+          <w:sz w:val="24"/>
+        </w:rPr>
+        <w:t xml:space="preserve"> The player has five</w:t>
+      </w:r>
+      <w:r>
+        <w:rPr>
+          <w:sz w:val="24"/>
+        </w:rPr>
+        <w:t xml:space="preserve"> damage states, the first one, Full Health, the second one, Three Quarters Health</w:t>
+      </w:r>
+      <w:r>
+        <w:rPr>
+          <w:sz w:val="24"/>
+        </w:rPr>
+        <w:t>, the third, Half Health, the fourth, One Quarter Health and the fifth, No Health. The player will also have three lives that will go through this cycle.</w:t>
+      </w:r>
+    </w:p>
+    <w:p>
+      <w:pPr>
+        <w:pStyle w:val="ListParagraph"/>
+        <w:numPr>
+          <w:ilvl w:val="0"/>
+          <w:numId w:val="1"/>
+        </w:numPr>
+        <w:rPr>
+          <w:sz w:val="24"/>
+        </w:rPr>
+      </w:pPr>
+      <w:r>
+        <w:rPr>
+          <w:b/>
+          <w:sz w:val="24"/>
+        </w:rPr>
+        <w:t>Special Effects</w:t>
+      </w:r>
+    </w:p>
+    <w:p>
+      <w:pPr>
+        <w:pStyle w:val="ListParagraph"/>
+        <w:numPr>
+          <w:ilvl w:val="1"/>
+          <w:numId w:val="1"/>
+        </w:numPr>
+        <w:rPr>
+          <w:sz w:val="24"/>
+        </w:rPr>
+      </w:pPr>
+      <w:r>
+        <w:rPr>
+          <w:sz w:val="24"/>
+        </w:rPr>
+        <w:t>The only special effect is the player’s particle thruster.</w:t>
+      </w:r>
+    </w:p>
+    <w:p>
+      <w:pPr>
+        <w:rPr>
+          <w:b/>
+          <w:sz w:val="24"/>
+          <w:u w:val="single"/>
+        </w:rPr>
+      </w:pPr>
+    </w:p>
+    <w:p>
+      <w:pPr>
+        <w:rPr>
+          <w:b/>
+          <w:sz w:val="24"/>
+          <w:u w:val="single"/>
+        </w:rPr>
+      </w:pPr>
+    </w:p>
+    <w:p>
+      <w:pPr>
+        <w:rPr>
+          <w:b/>
+          <w:sz w:val="24"/>
+          <w:u w:val="single"/>
+        </w:rPr>
+      </w:pPr>
+      <w:r>
+        <w:rPr>
+          <w:b/>
+          <w:sz w:val="24"/>
+          <w:u w:val="single"/>
+        </w:rPr>
+        <w:lastRenderedPageBreak/>
+        <w:t>Sound and Music</w:t>
+      </w:r>
+    </w:p>
+    <w:p>
+      <w:pPr>
+        <w:rPr>
+          <w:b/>
+          <w:sz w:val="24"/>
+          <w:u w:val="single"/>
+        </w:rPr>
+      </w:pPr>
+      <w:r>
+        <w:rPr>
+          <w:b/>
+          <w:sz w:val="24"/>
+          <w:u w:val="single"/>
+        </w:rPr>
+        <w:t>Overall Goals</w:t>
+      </w:r>
+    </w:p>
+    <w:p>
+      <w:pPr>
+        <w:rPr>
+          <w:sz w:val="24"/>
+        </w:rPr>
+      </w:pPr>
+      <w:r>
+        <w:rPr>
+          <w:sz w:val="24"/>
+        </w:rPr>
+        <w:t>We want a fast paced mood so we will have quick music like Space Invaders has towards the end of the game.</w:t>
+      </w:r>
+    </w:p>
+    <w:p>
+      <w:pPr>
+        <w:rPr>
+          <w:b/>
+          <w:sz w:val="24"/>
+          <w:u w:val="single"/>
+        </w:rPr>
+      </w:pPr>
+      <w:r>
+        <w:rPr>
+          <w:b/>
+          <w:sz w:val="24"/>
+          <w:u w:val="single"/>
+        </w:rPr>
+        <w:t>Sound Effects</w:t>
+      </w:r>
+    </w:p>
+    <w:p>
+      <w:pPr>
+        <w:rPr>
+          <w:sz w:val="24"/>
+        </w:rPr>
+      </w:pPr>
+      <w:r>
+        <w:rPr>
+          <w:sz w:val="24"/>
+        </w:rPr>
+        <w:t xml:space="preserve">We will have an explosion sound effect for when the player or the enemies die. There will be a “pew </w:t>
+      </w:r>
+      <w:proofErr w:type="spellStart"/>
+      <w:r>
+        <w:rPr>
+          <w:sz w:val="24"/>
+        </w:rPr>
+        <w:t>pew</w:t>
+      </w:r>
+      <w:proofErr w:type="spellEnd"/>
+      <w:r>
+        <w:rPr>
+          <w:sz w:val="24"/>
+        </w:rPr>
+        <w:t>” for when the player shoots.</w:t>
+      </w:r>
+      <w:r>
+        <w:rPr>
+          <w:sz w:val="24"/>
+        </w:rPr>
+        <w:t xml:space="preserve"> The explosion sound effect will be called when </w:t>
+      </w:r>
       <w:bookmarkStart w:id="0" w:name="_GoBack"/>
       <w:bookmarkEnd w:id="0"/>
+    </w:p>
+    <w:p>
+      <w:pPr>
+        <w:rPr>
+          <w:sz w:val="24"/>
+        </w:rPr>
+      </w:pPr>
     </w:p>
     <w:sectPr>
       <w:pgSz w:w="12240" w:h="15840"/>

</xml_diff>

<commit_message>
aw yeah sick aye design doc aye
</commit_message>
<xml_diff>
--- a/Game Design Assessment/Game Design.docx
+++ b/Game Design Assessment/Game Design.docx
@@ -5615,6 +5615,12 @@
           <w:sz w:val="24"/>
         </w:rPr>
         <w:t xml:space="preserve"> The explosion sound effect will be called when </w:t>
+      </w:r>
+      <w:r>
+        <w:rPr>
+          <w:sz w:val="24"/>
+        </w:rPr>
+        <w:t>the player/an enemy dies, the bullet sound effect will be drawn when the player fires a bullet.</w:t>
       </w:r>
       <w:bookmarkStart w:id="0" w:name="_GoBack"/>
       <w:bookmarkEnd w:id="0"/>

</xml_diff>

<commit_message>
Created bullet sfx timer
game no longer crashes because of audio if you hold to shoot
</commit_message>
<xml_diff>
--- a/Game Design Assessment/Game Design.docx
+++ b/Game Design Assessment/Game Design.docx
@@ -5621,6 +5621,40 @@
           <w:sz w:val="24"/>
         </w:rPr>
         <w:t>the player/an enemy dies, the bullet sound effect will be drawn when the player fires a bullet.</w:t>
+      </w:r>
+      <w:r>
+        <w:rPr>
+          <w:sz w:val="24"/>
+        </w:rPr>
+        <w:t xml:space="preserve"> The name for the music will be called </w:t>
+      </w:r>
+      <w:proofErr w:type="spellStart"/>
+      <w:r>
+        <w:rPr>
+          <w:sz w:val="24"/>
+        </w:rPr>
+        <w:t>ThemeMusic</w:t>
+      </w:r>
+      <w:proofErr w:type="spellEnd"/>
+      <w:r>
+        <w:rPr>
+          <w:sz w:val="24"/>
+        </w:rPr>
+        <w:t xml:space="preserve">, the bulled sound effect will be called </w:t>
+      </w:r>
+      <w:proofErr w:type="spellStart"/>
+      <w:r>
+        <w:rPr>
+          <w:sz w:val="24"/>
+        </w:rPr>
+        <w:t>BulletEffect</w:t>
+      </w:r>
+      <w:proofErr w:type="spellEnd"/>
+      <w:r>
+        <w:rPr>
+          <w:sz w:val="24"/>
+        </w:rPr>
+        <w:t>, and the explosion sound effect will be called ExplosionEffect.</w:t>
       </w:r>
       <w:bookmarkStart w:id="0" w:name="_GoBack"/>
       <w:bookmarkEnd w:id="0"/>

</xml_diff>